<commit_message>
features analysed for 4 methods
</commit_message>
<xml_diff>
--- a/presentation files/419 project report.docx
+++ b/presentation files/419 project report.docx
@@ -1,6 +1,6 @@
 
 <file path=word/document.xml><?xml version="1.0" encoding="utf-8"?>
-<w:document xmlns:wpc="http://schemas.microsoft.com/office/word/2010/wordprocessingCanvas" xmlns:cx="http://schemas.microsoft.com/office/drawing/2014/chartex" xmlns:cx1="http://schemas.microsoft.com/office/drawing/2015/9/8/chartex" xmlns:mc="http://schemas.openxmlformats.org/markup-compatibility/2006" xmlns:o="urn:schemas-microsoft-com:office:office" xmlns:r="http://schemas.openxmlformats.org/officeDocument/2006/relationships" xmlns:m="http://schemas.openxmlformats.org/officeDocument/2006/math" xmlns:v="urn:schemas-microsoft-com:vml" xmlns:wp14="http://schemas.microsoft.com/office/word/2010/wordprocessingDrawing" xmlns:wp="http://schemas.openxmlformats.org/drawingml/2006/wordprocessingDrawing" xmlns:w10="urn:schemas-microsoft-com:office:word" xmlns:w="http://schemas.openxmlformats.org/wordprocessingml/2006/main" xmlns:w14="http://schemas.microsoft.com/office/word/2010/wordml" xmlns:w15="http://schemas.microsoft.com/office/word/2012/wordml" xmlns:w16se="http://schemas.microsoft.com/office/word/2015/wordml/symex" xmlns:wpg="http://schemas.microsoft.com/office/word/2010/wordprocessingGroup" xmlns:wpi="http://schemas.microsoft.com/office/word/2010/wordprocessingInk" xmlns:wne="http://schemas.microsoft.com/office/word/2006/wordml" xmlns:wps="http://schemas.microsoft.com/office/word/2010/wordprocessingShape" mc:Ignorable="w14 w15 w16se wp14">
+<w:document xmlns:wpc="http://schemas.microsoft.com/office/word/2010/wordprocessingCanvas" xmlns:cx="http://schemas.microsoft.com/office/drawing/2014/chartex" xmlns:cx1="http://schemas.microsoft.com/office/drawing/2015/9/8/chartex" xmlns:cx2="http://schemas.microsoft.com/office/drawing/2015/10/21/chartex" xmlns:cx3="http://schemas.microsoft.com/office/drawing/2016/5/9/chartex" xmlns:cx4="http://schemas.microsoft.com/office/drawing/2016/5/10/chartex" xmlns:cx5="http://schemas.microsoft.com/office/drawing/2016/5/11/chartex" xmlns:cx6="http://schemas.microsoft.com/office/drawing/2016/5/12/chartex" xmlns:cx7="http://schemas.microsoft.com/office/drawing/2016/5/13/chartex" xmlns:cx8="http://schemas.microsoft.com/office/drawing/2016/5/14/chartex" xmlns:mc="http://schemas.openxmlformats.org/markup-compatibility/2006" xmlns:aink="http://schemas.microsoft.com/office/drawing/2016/ink" xmlns:am3d="http://schemas.microsoft.com/office/drawing/2017/model3d" xmlns:o="urn:schemas-microsoft-com:office:office" xmlns:r="http://schemas.openxmlformats.org/officeDocument/2006/relationships" xmlns:m="http://schemas.openxmlformats.org/officeDocument/2006/math" xmlns:v="urn:schemas-microsoft-com:vml" xmlns:wp14="http://schemas.microsoft.com/office/word/2010/wordprocessingDrawing" xmlns:wp="http://schemas.openxmlformats.org/drawingml/2006/wordprocessingDrawing" xmlns:w10="urn:schemas-microsoft-com:office:word" xmlns:w="http://schemas.openxmlformats.org/wordprocessingml/2006/main" xmlns:w14="http://schemas.microsoft.com/office/word/2010/wordml" xmlns:w15="http://schemas.microsoft.com/office/word/2012/wordml" xmlns:w16cid="http://schemas.microsoft.com/office/word/2016/wordml/cid" xmlns:w16se="http://schemas.microsoft.com/office/word/2015/wordml/symex" xmlns:wpg="http://schemas.microsoft.com/office/word/2010/wordprocessingGroup" xmlns:wpi="http://schemas.microsoft.com/office/word/2010/wordprocessingInk" xmlns:wne="http://schemas.microsoft.com/office/word/2006/wordml" xmlns:wps="http://schemas.microsoft.com/office/word/2010/wordprocessingShape" mc:Ignorable="w14 w15 w16se w16cid wp14">
   <w:body>
     <w:p>
       <w:pPr>
@@ -281,8 +281,6 @@
         </w:rPr>
         <w:br/>
       </w:r>
-      <w:bookmarkStart w:id="0" w:name="_GoBack"/>
-      <w:bookmarkEnd w:id="0"/>
     </w:p>
     <w:p>
       <w:pPr>
@@ -342,16 +340,11 @@
         <w:t>Keywords—</w:t>
       </w:r>
       <w:r>
-        <w:t>Human Activity Recognition</w:t>
-      </w:r>
-      <w:proofErr w:type="gramStart"/>
+        <w:t>Human Activity Recognition,</w:t>
+      </w:r>
       <w:r>
         <w:t>,</w:t>
       </w:r>
-      <w:r>
-        <w:t>,</w:t>
-      </w:r>
-      <w:proofErr w:type="gramEnd"/>
       <w:r>
         <w:t xml:space="preserve"> Time Series Data</w:t>
       </w:r>
@@ -497,27 +490,87 @@
         <w:t xml:space="preserve"> target</w:t>
       </w:r>
       <w:r>
+        <w:t xml:space="preserve"> activit</w:t>
+      </w:r>
+      <w:r>
+        <w:rPr>
+          <w:lang w:val="en-US"/>
+        </w:rPr>
+        <w:t>y</w:t>
+      </w:r>
+      <w:r>
+        <w:t xml:space="preserve"> of daily living. </w:t>
+      </w:r>
+    </w:p>
+    <w:p>
+      <w:pPr>
+        <w:pStyle w:val="BodyText"/>
+      </w:pPr>
+      <w:r>
+        <w:t>The classification task is to predict the activity that is occurring in the smart</w:t>
+      </w:r>
+      <w:r>
+        <w:rPr>
+          <w:lang w:val="en-US"/>
+        </w:rPr>
         <w:t xml:space="preserve"> </w:t>
       </w:r>
       <w:r>
-        <w:t>activit</w:t>
-      </w:r>
-      <w:r>
-        <w:rPr>
-          <w:lang w:val="en-US"/>
-        </w:rPr>
-        <w:t>y</w:t>
-      </w:r>
-      <w:r>
-        <w:t xml:space="preserve"> of daily living. </w:t>
+        <w:t>home and being observed by the ambient sensors. The sensors communicate using the</w:t>
+      </w:r>
+      <w:r>
+        <w:rPr>
+          <w:lang w:val="en-US"/>
+        </w:rPr>
+        <w:t xml:space="preserve"> </w:t>
+      </w:r>
+      <w:r>
+        <w:rPr>
+          <w:b/>
+          <w:bCs/>
+        </w:rPr>
+        <w:t>ZigBee Pro protocol</w:t>
+      </w:r>
+      <w:r>
+        <w:t>, forming a mesh network with all battery powered sensors as leaf</w:t>
+      </w:r>
+      <w:r>
+        <w:rPr>
+          <w:lang w:val="en-US"/>
+        </w:rPr>
+        <w:t xml:space="preserve"> </w:t>
+      </w:r>
+      <w:r>
+        <w:t>nodes and always-on devices (light switches and ZigBee relays) forming the branches</w:t>
+      </w:r>
+      <w:r>
+        <w:rPr>
+          <w:lang w:val="en-US"/>
+        </w:rPr>
+        <w:t xml:space="preserve"> </w:t>
+      </w:r>
+      <w:r>
+        <w:t>that connect back to the USB gateway on our local SHiB server.</w:t>
       </w:r>
     </w:p>
     <w:p>
       <w:pPr>
         <w:pStyle w:val="BodyText"/>
-      </w:pPr>
-      <w:r>
-        <w:t>The classification task is to predict the activity that is occurring in the smart</w:t>
+        <w:rPr>
+          <w:lang w:val="en-US"/>
+        </w:rPr>
+      </w:pPr>
+      <w:r>
+        <w:t xml:space="preserve">The original format captured from the sensors is provided, </w:t>
+      </w:r>
+      <w:r>
+        <w:rPr>
+          <w:lang w:val="en-US"/>
+        </w:rPr>
+        <w:t xml:space="preserve">  </w:t>
+      </w:r>
+      <w:r>
+        <w:t>as well as the feature</w:t>
       </w:r>
       <w:r>
         <w:rPr>
@@ -526,7 +579,7 @@
         <w:t xml:space="preserve"> </w:t>
       </w:r>
       <w:r>
-        <w:t>home and being observed by the ambient sensors. The sensors communicate using the</w:t>
+        <w:t>vector we generate using a sliding window of 30 sensor events. Each annotated data</w:t>
       </w:r>
       <w:r>
         <w:rPr>
@@ -535,14 +588,10 @@
         <w:t xml:space="preserve"> </w:t>
       </w:r>
       <w:r>
-        <w:rPr>
-          <w:b/>
-          <w:bCs/>
-        </w:rPr>
-        <w:t>ZigBee Pro protocol</w:t>
-      </w:r>
-      <w:r>
-        <w:t>, forming a mesh network with all battery powered sensors as leaf</w:t>
+        <w:t xml:space="preserve">file (ex: csh101/csh101.ann.txt) has a corresponding feature vector </w:t>
+      </w:r>
+      <w:r>
+        <w:t>CSV file</w:t>
       </w:r>
       <w:r>
         <w:rPr>
@@ -551,7 +600,7 @@
         <w:t xml:space="preserve"> </w:t>
       </w:r>
       <w:r>
-        <w:t>nodes and always-on devices (light switches and ZigBee relays) forming the branches</w:t>
+        <w:t>(ex: csh101/csh101.ann.features.csv). Most of the sensor data files contain labels</w:t>
       </w:r>
       <w:r>
         <w:rPr>
@@ -560,21 +609,32 @@
         <w:t xml:space="preserve"> </w:t>
       </w:r>
       <w:r>
-        <w:t>that connect back to the US</w:t>
-      </w:r>
-      <w:r>
-        <w:t xml:space="preserve">B gateway on our local </w:t>
-      </w:r>
-      <w:proofErr w:type="spellStart"/>
-      <w:r>
-        <w:t>SHiB</w:t>
-      </w:r>
-      <w:proofErr w:type="spellEnd"/>
-      <w:r>
+        <w:t xml:space="preserve">for </w:t>
+      </w:r>
+      <w:r>
+        <w:rPr>
+          <w:b/>
+          <w:bCs/>
+        </w:rPr>
+        <w:t>two months of the collection period</w:t>
+      </w:r>
+      <w:r>
+        <w:t>, though some contain labels for extended</w:t>
+      </w:r>
+      <w:r>
+        <w:rPr>
+          <w:lang w:val="en-US"/>
+        </w:rPr>
         <w:t xml:space="preserve"> </w:t>
       </w:r>
       <w:r>
-        <w:t>server.</w:t>
+        <w:t>time periods.</w:t>
+      </w:r>
+      <w:r>
+        <w:rPr>
+          <w:lang w:val="en-US"/>
+        </w:rPr>
+        <w:t xml:space="preserve"> </w:t>
       </w:r>
     </w:p>
     <w:p>
@@ -585,90 +645,6 @@
         </w:rPr>
       </w:pPr>
       <w:r>
-        <w:t xml:space="preserve">The original format captured from the sensors is provided, </w:t>
-      </w:r>
-      <w:r>
-        <w:rPr>
-          <w:lang w:val="en-US"/>
-        </w:rPr>
-        <w:t xml:space="preserve">  </w:t>
-      </w:r>
-      <w:r>
-        <w:t>as well as the feature</w:t>
-      </w:r>
-      <w:r>
-        <w:rPr>
-          <w:lang w:val="en-US"/>
-        </w:rPr>
-        <w:t xml:space="preserve"> </w:t>
-      </w:r>
-      <w:r>
-        <w:t>vector we generate using a sliding window of 30 sensor events. Each annotated data</w:t>
-      </w:r>
-      <w:r>
-        <w:rPr>
-          <w:lang w:val="en-US"/>
-        </w:rPr>
-        <w:t xml:space="preserve"> </w:t>
-      </w:r>
-      <w:r>
-        <w:t xml:space="preserve">file (ex: csh101/csh101.ann.txt) has a corresponding feature vector </w:t>
-      </w:r>
-      <w:r>
-        <w:t>CSV file</w:t>
-      </w:r>
-      <w:r>
-        <w:rPr>
-          <w:lang w:val="en-US"/>
-        </w:rPr>
-        <w:t xml:space="preserve"> </w:t>
-      </w:r>
-      <w:r>
-        <w:t>(ex: csh101/csh101.ann.features.csv). Most of the sensor data files contain labels</w:t>
-      </w:r>
-      <w:r>
-        <w:rPr>
-          <w:lang w:val="en-US"/>
-        </w:rPr>
-        <w:t xml:space="preserve"> </w:t>
-      </w:r>
-      <w:r>
-        <w:t xml:space="preserve">for </w:t>
-      </w:r>
-      <w:r>
-        <w:rPr>
-          <w:b/>
-          <w:bCs/>
-        </w:rPr>
-        <w:t>two months of the collection period</w:t>
-      </w:r>
-      <w:r>
-        <w:t>, though some contain labels for extended</w:t>
-      </w:r>
-      <w:r>
-        <w:rPr>
-          <w:lang w:val="en-US"/>
-        </w:rPr>
-        <w:t xml:space="preserve"> </w:t>
-      </w:r>
-      <w:r>
-        <w:t>time periods.</w:t>
-      </w:r>
-      <w:r>
-        <w:rPr>
-          <w:lang w:val="en-US"/>
-        </w:rPr>
-        <w:t xml:space="preserve"> </w:t>
-      </w:r>
-    </w:p>
-    <w:p>
-      <w:pPr>
-        <w:pStyle w:val="BodyText"/>
-        <w:rPr>
-          <w:lang w:val="en-US"/>
-        </w:rPr>
-      </w:pPr>
-      <w:r>
         <w:t>The smart home layout</w:t>
       </w:r>
       <w:r>
@@ -686,10 +662,7 @@
         <w:t>30 volunteer resident houses</w:t>
       </w:r>
       <w:r>
-        <w:t xml:space="preserve"> </w:t>
-      </w:r>
-      <w:r>
-        <w:t>and sensor placement from the original formats is found</w:t>
+        <w:t xml:space="preserve"> and sensor placement from the original formats is found</w:t>
       </w:r>
       <w:r>
         <w:rPr>
@@ -726,7 +699,7 @@
           <w:lang w:val="en-US" w:eastAsia="en-US" w:bidi="bn-IN"/>
         </w:rPr>
         <w:drawing>
-          <wp:inline distT="0" distB="0" distL="0" distR="0">
+          <wp:inline distT="0" distB="0" distL="0" distR="0" wp14:anchorId="3CC314F1" wp14:editId="2307388B">
             <wp:extent cx="3089910" cy="2042795"/>
             <wp:effectExtent l="0" t="0" r="0" b="0"/>
             <wp:docPr id="2" name="Picture 2"/>
@@ -1286,7 +1259,7 @@
         <w:rPr>
           <w:lang w:val="en-US"/>
         </w:rPr>
-        <w:t>s</w:t>
+        <w:t xml:space="preserve"> acquired form UCI dataset repository</w:t>
       </w:r>
       <w:r>
         <w:t xml:space="preserve"> of 30 volunteer resident homes</w:t>
@@ -1295,7 +1268,88 @@
         <w:rPr>
           <w:lang w:val="en-US"/>
         </w:rPr>
-        <w:t xml:space="preserve">, there is 37 total activities recorded. For the execution purpose, we have selected 5 activities (Watch TV, Read, Phone, Cook, Eat).We have scraped the dataset for these 5 activities and reproduced new set of dataset for our project purpose.    </w:t>
+        <w:t xml:space="preserve">, there is 37 total </w:t>
+      </w:r>
+      <w:r>
+        <w:rPr>
+          <w:highlight w:val="red"/>
+          <w:lang w:val="en-US"/>
+        </w:rPr>
+        <w:t>activities</w:t>
+      </w:r>
+      <w:r>
+        <w:rPr>
+          <w:lang w:val="en-US"/>
+        </w:rPr>
+        <w:t xml:space="preserve"> recorded. For the </w:t>
+      </w:r>
+      <w:r>
+        <w:rPr>
+          <w:lang w:val="en-US"/>
+        </w:rPr>
+        <w:t>sake of simplicity</w:t>
+      </w:r>
+      <w:r>
+        <w:rPr>
+          <w:lang w:val="en-US"/>
+        </w:rPr>
+        <w:t xml:space="preserve">, </w:t>
+      </w:r>
+      <w:r>
+        <w:rPr>
+          <w:lang w:val="en-US"/>
+        </w:rPr>
+        <w:t xml:space="preserve">the research team has </w:t>
+      </w:r>
+      <w:r>
+        <w:rPr>
+          <w:lang w:val="en-US"/>
+        </w:rPr>
+        <w:t>selected 5 activities (Watch TV, Read, Phone, Cook, Eat).</w:t>
+      </w:r>
+      <w:r>
+        <w:rPr>
+          <w:lang w:val="en-US"/>
+        </w:rPr>
+        <w:t xml:space="preserve"> </w:t>
+      </w:r>
+      <w:r>
+        <w:rPr>
+          <w:b/>
+          <w:bCs/>
+          <w:lang w:val="en-US"/>
+        </w:rPr>
+        <w:t xml:space="preserve">The attributes of the experimented dataset and the necessary feature selection techniques </w:t>
+      </w:r>
+      <w:r>
+        <w:rPr>
+          <w:b/>
+          <w:bCs/>
+          <w:lang w:val="en-US"/>
+        </w:rPr>
+        <w:t>have been described in Section X and Section Y</w:t>
+      </w:r>
+      <w:r>
+        <w:rPr>
+          <w:b/>
+          <w:bCs/>
+          <w:lang w:val="en-US"/>
+        </w:rPr>
+        <w:t>.</w:t>
+      </w:r>
+      <w:bookmarkStart w:id="0" w:name="_GoBack"/>
+      <w:bookmarkEnd w:id="0"/>
+      <w:r>
+        <w:rPr>
+          <w:lang w:val="en-US"/>
+        </w:rPr>
+        <w:t xml:space="preserve"> </w:t>
+      </w:r>
+      <w:r>
+        <w:rPr>
+          <w:lang w:val="en-US"/>
+        </w:rPr>
+        <w:t xml:space="preserve">We have scraped the dataset for these 5 activities and reproduced new set of dataset for our project purpose.    </w:t>
       </w:r>
     </w:p>
     <w:p>
@@ -1424,7 +1478,7 @@
           <w:lang w:bidi="bn-IN"/>
         </w:rPr>
         <w:drawing>
-          <wp:inline distT="0" distB="0" distL="0" distR="0">
+          <wp:inline distT="0" distB="0" distL="0" distR="0" wp14:anchorId="671101EA" wp14:editId="12834A8C">
             <wp:extent cx="3089910" cy="1375410"/>
             <wp:effectExtent l="0" t="0" r="0" b="0"/>
             <wp:docPr id="16" name="Picture 16"/>
@@ -1508,29 +1562,7 @@
         <w:jc w:val="both"/>
       </w:pPr>
       <w:r>
-        <w:t xml:space="preserve">Bi-directional </w:t>
-      </w:r>
-      <w:proofErr w:type="gramStart"/>
-      <w:r>
-        <w:t>elimination(</w:t>
-      </w:r>
-      <w:proofErr w:type="gramEnd"/>
-      <w:r>
-        <w:t>Stepwise Selection)</w:t>
-      </w:r>
-      <w:r>
-        <w:t xml:space="preserve"> </w:t>
-      </w:r>
-      <w:r>
-        <w:t xml:space="preserve">is similar to forward selection but the difference is while adding a new feature it also checks the significance of already added features and if it finds any of the already selected features insignificant then it simply removes that particular feature through backward </w:t>
-      </w:r>
-      <w:proofErr w:type="spellStart"/>
-      <w:r>
-        <w:t>elimination.It</w:t>
-      </w:r>
-      <w:proofErr w:type="spellEnd"/>
-      <w:r>
-        <w:t xml:space="preserve"> is a combination of forward selection and backward elimination.</w:t>
+        <w:t>Bi-directional elimination(Stepwise Selection) is similar to forward selection but the difference is while adding a new feature it also checks the significance of already added features and if it finds any of the already selected features insignificant then it simply removes that particular feature through backward elimination.It is a combination of forward selection and backward elimination.</w:t>
       </w:r>
     </w:p>
     <w:p>
@@ -1559,23 +1591,7 @@
         <w:jc w:val="both"/>
       </w:pPr>
       <w:r>
-        <w:t xml:space="preserve">The classifier comparison presents a set of classifying methods in </w:t>
-      </w:r>
-      <w:proofErr w:type="spellStart"/>
-      <w:r>
-        <w:t>scikit</w:t>
-      </w:r>
-      <w:proofErr w:type="spellEnd"/>
-      <w:r>
-        <w:t xml:space="preserve">-learn on our dataset. The point of this </w:t>
-      </w:r>
-      <w:proofErr w:type="spellStart"/>
-      <w:r>
-        <w:t>comparision</w:t>
-      </w:r>
-      <w:proofErr w:type="spellEnd"/>
-      <w:r>
-        <w:t xml:space="preserve"> is to </w:t>
+        <w:t xml:space="preserve">The classifier comparison presents a set of classifying methods in scikit-learn on our dataset. The point of this comparision is to </w:t>
       </w:r>
       <w:r>
         <w:t xml:space="preserve">illustrate the nature of decision boundaries of different classifiers. </w:t>
@@ -1680,14 +1696,7 @@
           <w:b/>
           <w:bCs/>
         </w:rPr>
-        <w:t xml:space="preserve">Input </w:t>
-      </w:r>
-      <w:r>
-        <w:rPr>
-          <w:b/>
-          <w:bCs/>
-        </w:rPr>
-        <w:t xml:space="preserve">Data Visualization </w:t>
+        <w:t xml:space="preserve">Input Data Visualization </w:t>
       </w:r>
     </w:p>
     <w:p>
@@ -1718,7 +1727,7 @@
           <w:lang w:bidi="bn-IN"/>
         </w:rPr>
         <w:drawing>
-          <wp:inline distT="0" distB="0" distL="0" distR="0">
+          <wp:inline distT="0" distB="0" distL="0" distR="0" wp14:anchorId="51CF9CD9" wp14:editId="24C10F52">
             <wp:extent cx="2529840" cy="3381956"/>
             <wp:effectExtent l="0" t="0" r="3810" b="9525"/>
             <wp:docPr id="12" name="Picture 12"/>
@@ -1899,7 +1908,7 @@
           <w:lang w:bidi="bn-IN"/>
         </w:rPr>
         <w:drawing>
-          <wp:inline distT="0" distB="0" distL="0" distR="0">
+          <wp:inline distT="0" distB="0" distL="0" distR="0" wp14:anchorId="1D757224" wp14:editId="3DA88F24">
             <wp:extent cx="3089910" cy="2588895"/>
             <wp:effectExtent l="0" t="0" r="0" b="1905"/>
             <wp:docPr id="4" name="Picture 4"/>
@@ -1990,7 +1999,7 @@
           <w:lang w:bidi="bn-IN"/>
         </w:rPr>
         <w:drawing>
-          <wp:inline distT="0" distB="0" distL="0" distR="0">
+          <wp:inline distT="0" distB="0" distL="0" distR="0" wp14:anchorId="06883D89" wp14:editId="33AD6200">
             <wp:extent cx="3089910" cy="2588895"/>
             <wp:effectExtent l="0" t="0" r="0" b="1905"/>
             <wp:docPr id="5" name="Picture 5"/>
@@ -2057,16 +2066,7 @@
           <w:sz w:val="18"/>
           <w:szCs w:val="18"/>
         </w:rPr>
-        <w:t>Fig</w:t>
-      </w:r>
-      <w:r>
-        <w:rPr>
-          <w:b/>
-          <w:bCs/>
-          <w:sz w:val="18"/>
-          <w:szCs w:val="18"/>
-        </w:rPr>
-        <w:t>ure</w:t>
+        <w:t>Figure</w:t>
       </w:r>
       <w:r>
         <w:rPr>
@@ -2108,7 +2108,7 @@
           <w:lang w:bidi="bn-IN"/>
         </w:rPr>
         <w:drawing>
-          <wp:inline distT="0" distB="0" distL="0" distR="0">
+          <wp:inline distT="0" distB="0" distL="0" distR="0" wp14:anchorId="1D955A71" wp14:editId="05BB5C9F">
             <wp:extent cx="3089910" cy="2593975"/>
             <wp:effectExtent l="0" t="0" r="0" b="0"/>
             <wp:docPr id="6" name="Picture 6"/>
@@ -2170,16 +2170,7 @@
           <w:sz w:val="18"/>
           <w:szCs w:val="18"/>
         </w:rPr>
-        <w:t>Fig</w:t>
-      </w:r>
-      <w:r>
-        <w:rPr>
-          <w:b/>
-          <w:bCs/>
-          <w:sz w:val="18"/>
-          <w:szCs w:val="18"/>
-        </w:rPr>
-        <w:t>ure</w:t>
+        <w:t>Figure</w:t>
       </w:r>
       <w:r>
         <w:rPr>
@@ -2221,7 +2212,7 @@
           <w:lang w:bidi="bn-IN"/>
         </w:rPr>
         <w:drawing>
-          <wp:inline distT="0" distB="0" distL="0" distR="0">
+          <wp:inline distT="0" distB="0" distL="0" distR="0" wp14:anchorId="7FDD02BE" wp14:editId="5CBF420F">
             <wp:extent cx="3089910" cy="2588895"/>
             <wp:effectExtent l="0" t="0" r="0" b="1905"/>
             <wp:docPr id="7" name="Picture 7"/>
@@ -2286,16 +2277,7 @@
           <w:sz w:val="18"/>
           <w:szCs w:val="18"/>
         </w:rPr>
-        <w:t>Fig</w:t>
-      </w:r>
-      <w:r>
-        <w:rPr>
-          <w:b/>
-          <w:bCs/>
-          <w:sz w:val="18"/>
-          <w:szCs w:val="18"/>
-        </w:rPr>
-        <w:t>ure</w:t>
+        <w:t>Figure</w:t>
       </w:r>
       <w:r>
         <w:rPr>
@@ -2326,7 +2308,7 @@
           <w:lang w:bidi="bn-IN"/>
         </w:rPr>
         <w:drawing>
-          <wp:inline distT="0" distB="0" distL="0" distR="0">
+          <wp:inline distT="0" distB="0" distL="0" distR="0" wp14:anchorId="30563036" wp14:editId="75845DA2">
             <wp:extent cx="3089910" cy="2588895"/>
             <wp:effectExtent l="0" t="0" r="0" b="1905"/>
             <wp:docPr id="8" name="Picture 8"/>
@@ -2386,16 +2368,7 @@
           <w:sz w:val="18"/>
           <w:szCs w:val="18"/>
         </w:rPr>
-        <w:t>Fig</w:t>
-      </w:r>
-      <w:r>
-        <w:rPr>
-          <w:b/>
-          <w:bCs/>
-          <w:sz w:val="18"/>
-          <w:szCs w:val="18"/>
-        </w:rPr>
-        <w:t>ure</w:t>
+        <w:t>Figure</w:t>
       </w:r>
       <w:r>
         <w:rPr>
@@ -2432,7 +2405,7 @@
         </w:rPr>
         <w:lastRenderedPageBreak/>
         <w:drawing>
-          <wp:inline distT="0" distB="0" distL="0" distR="0">
+          <wp:inline distT="0" distB="0" distL="0" distR="0" wp14:anchorId="7208FDC5" wp14:editId="5DFC5A63">
             <wp:extent cx="3089910" cy="2583815"/>
             <wp:effectExtent l="0" t="0" r="0" b="6985"/>
             <wp:docPr id="9" name="Picture 9"/>
@@ -2562,7 +2535,7 @@
           <w:lang w:bidi="bn-IN"/>
         </w:rPr>
         <w:drawing>
-          <wp:inline distT="0" distB="0" distL="0" distR="0">
+          <wp:inline distT="0" distB="0" distL="0" distR="0" wp14:anchorId="3524707E" wp14:editId="51FC5429">
             <wp:extent cx="3089910" cy="3025775"/>
             <wp:effectExtent l="0" t="0" r="0" b="3175"/>
             <wp:docPr id="10" name="Picture 10"/>
@@ -2868,7 +2841,7 @@
           <w:lang w:bidi="bn-IN"/>
         </w:rPr>
         <w:drawing>
-          <wp:inline distT="0" distB="0" distL="0" distR="0">
+          <wp:inline distT="0" distB="0" distL="0" distR="0" wp14:anchorId="5835802F" wp14:editId="17837C5E">
             <wp:extent cx="3089910" cy="4079875"/>
             <wp:effectExtent l="0" t="0" r="0" b="0"/>
             <wp:docPr id="13" name="Picture 13"/>
@@ -2934,7 +2907,7 @@
         </w:rPr>
         <w:lastRenderedPageBreak/>
         <w:drawing>
-          <wp:inline distT="0" distB="0" distL="0" distR="0">
+          <wp:inline distT="0" distB="0" distL="0" distR="0" wp14:anchorId="2A46EE34" wp14:editId="7E2D0260">
             <wp:extent cx="3089910" cy="4070985"/>
             <wp:effectExtent l="0" t="0" r="0" b="5715"/>
             <wp:docPr id="14" name="Picture 14"/>
@@ -2986,36 +2959,15 @@
         <w:jc w:val="both"/>
       </w:pPr>
       <w:r>
-        <w:t xml:space="preserve">     Figure 12</w:t>
-      </w:r>
-      <w:r>
-        <w:t xml:space="preserve">: </w:t>
-      </w:r>
-      <w:r>
-        <w:t xml:space="preserve">Decision Tree </w:t>
-      </w:r>
-      <w:r>
-        <w:t>Classifier</w:t>
-      </w:r>
-    </w:p>
-    <w:p>
-      <w:pPr>
-        <w:jc w:val="both"/>
-      </w:pPr>
-      <w:r>
-        <w:t xml:space="preserve">In the </w:t>
-      </w:r>
-      <w:r>
-        <w:t xml:space="preserve">Decision Tree </w:t>
-      </w:r>
-      <w:r>
-        <w:t xml:space="preserve">method, the accuracy </w:t>
-      </w:r>
-      <w:r>
-        <w:t>comes as 68</w:t>
-      </w:r>
-      <w:r>
-        <w:t>%,</w:t>
+        <w:t xml:space="preserve">     Figure 12: Decision Tree Classifier</w:t>
+      </w:r>
+    </w:p>
+    <w:p>
+      <w:pPr>
+        <w:jc w:val="both"/>
+      </w:pPr>
+      <w:r>
+        <w:t>In the Decision Tree method, the accuracy comes as 68%,</w:t>
       </w:r>
     </w:p>
     <w:p>
@@ -3033,7 +2985,7 @@
           <w:lang w:bidi="bn-IN"/>
         </w:rPr>
         <w:drawing>
-          <wp:inline distT="0" distB="0" distL="0" distR="0">
+          <wp:inline distT="0" distB="0" distL="0" distR="0" wp14:anchorId="1FC113A3" wp14:editId="4D1B2A4F">
             <wp:extent cx="3089910" cy="3993515"/>
             <wp:effectExtent l="0" t="0" r="0" b="6985"/>
             <wp:docPr id="15" name="Picture 15"/>
@@ -3085,36 +3037,15 @@
         <w:jc w:val="both"/>
       </w:pPr>
       <w:r>
-        <w:t xml:space="preserve">    Figure 13</w:t>
-      </w:r>
-      <w:r>
-        <w:t xml:space="preserve">: </w:t>
-      </w:r>
-      <w:r>
-        <w:t xml:space="preserve">Random Forest </w:t>
-      </w:r>
-      <w:r>
-        <w:t>Classifier</w:t>
-      </w:r>
-    </w:p>
-    <w:p>
-      <w:pPr>
-        <w:jc w:val="both"/>
-      </w:pPr>
-      <w:r>
-        <w:t xml:space="preserve">In the </w:t>
-      </w:r>
-      <w:r>
-        <w:t xml:space="preserve">Random Forest </w:t>
-      </w:r>
-      <w:r>
-        <w:t xml:space="preserve">method, the accuracy </w:t>
-      </w:r>
-      <w:r>
-        <w:t>comes as 67</w:t>
-      </w:r>
-      <w:r>
-        <w:t>%,</w:t>
+        <w:t xml:space="preserve">    Figure 13: Random Forest Classifier</w:t>
+      </w:r>
+    </w:p>
+    <w:p>
+      <w:pPr>
+        <w:jc w:val="both"/>
+      </w:pPr>
+      <w:r>
+        <w:t>In the Random Forest method, the accuracy comes as 67%,</w:t>
       </w:r>
     </w:p>
     <w:p>
@@ -3159,7 +3090,7 @@
           <w:lang w:bidi="bn-IN"/>
         </w:rPr>
         <w:drawing>
-          <wp:inline distT="0" distB="0" distL="0" distR="0" wp14:anchorId="1729ECBD">
+          <wp:inline distT="0" distB="0" distL="0" distR="0" wp14:anchorId="2632E73A" wp14:editId="09DD5D56">
             <wp:extent cx="3047952" cy="4114800"/>
             <wp:effectExtent l="0" t="0" r="635" b="0"/>
             <wp:docPr id="17" name="Picture 17"/>
@@ -3217,7 +3148,7 @@
         <mc:AlternateContent>
           <mc:Choice Requires="wps">
             <w:drawing>
-              <wp:anchor distT="0" distB="0" distL="114300" distR="114300" simplePos="0" relativeHeight="251661824" behindDoc="0" locked="0" layoutInCell="1" allowOverlap="1" wp14:anchorId="3B4D12EE" wp14:editId="16DBFFFE">
+              <wp:anchor distT="0" distB="0" distL="114300" distR="114300" simplePos="0" relativeHeight="251661824" behindDoc="0" locked="0" layoutInCell="1" allowOverlap="1" wp14:anchorId="0C5267BD" wp14:editId="506279AD">
                 <wp:simplePos x="0" y="0"/>
                 <wp:positionH relativeFrom="margin">
                   <wp:posOffset>3318510</wp:posOffset>
@@ -3271,14 +3202,7 @@
                                 <w:sz w:val="22"/>
                                 <w:szCs w:val="22"/>
                               </w:rPr>
-                              <w:t xml:space="preserve"> 14</w:t>
-                            </w:r>
-                            <w:r>
-                              <w:rPr>
-                                <w:sz w:val="22"/>
-                                <w:szCs w:val="22"/>
-                              </w:rPr>
-                              <w:t>: Confusi</w:t>
+                              <w:t xml:space="preserve"> 14: Confusi</w:t>
                             </w:r>
                             <w:r>
                               <w:rPr>
@@ -3312,7 +3236,7 @@
           </mc:Choice>
           <mc:Fallback>
             <w:pict>
-              <v:shapetype w14:anchorId="3B4D12EE" id="_x0000_t202" coordsize="21600,21600" o:spt="202" path="m,l,21600r21600,l21600,xe">
+              <v:shapetype w14:anchorId="0C5267BD" id="_x0000_t202" coordsize="21600,21600" o:spt="202" path="m,l,21600r21600,l21600,xe">
                 <v:stroke joinstyle="miter"/>
                 <v:path gradientshapeok="t" o:connecttype="rect"/>
               </v:shapetype>
@@ -3339,14 +3263,7 @@
                           <w:sz w:val="22"/>
                           <w:szCs w:val="22"/>
                         </w:rPr>
-                        <w:t xml:space="preserve"> 14</w:t>
-                      </w:r>
-                      <w:r>
-                        <w:rPr>
-                          <w:sz w:val="22"/>
-                          <w:szCs w:val="22"/>
-                        </w:rPr>
-                        <w:t>: Confusi</w:t>
+                        <w:t xml:space="preserve"> 14: Confusi</w:t>
                       </w:r>
                       <w:r>
                         <w:rPr>
@@ -3395,7 +3312,7 @@
         <mc:AlternateContent>
           <mc:Choice Requires="wps">
             <w:drawing>
-              <wp:anchor distT="0" distB="0" distL="114300" distR="114300" simplePos="0" relativeHeight="251663872" behindDoc="0" locked="0" layoutInCell="1" allowOverlap="1" wp14:anchorId="18F64778" wp14:editId="3B207978">
+              <wp:anchor distT="0" distB="0" distL="114300" distR="114300" simplePos="0" relativeHeight="251663872" behindDoc="0" locked="0" layoutInCell="1" allowOverlap="1" wp14:anchorId="6CE2CEA4" wp14:editId="541E5FE4">
                 <wp:simplePos x="0" y="0"/>
                 <wp:positionH relativeFrom="margin">
                   <wp:align>left</wp:align>
@@ -3450,28 +3367,7 @@
                                 <w:sz w:val="22"/>
                                 <w:szCs w:val="22"/>
                               </w:rPr>
-                              <w:t xml:space="preserve"> </w:t>
-                            </w:r>
-                            <w:r>
-                              <w:rPr>
-                                <w:sz w:val="22"/>
-                                <w:szCs w:val="22"/>
-                              </w:rPr>
-                              <w:t>15</w:t>
-                            </w:r>
-                            <w:r>
-                              <w:rPr>
-                                <w:sz w:val="22"/>
-                                <w:szCs w:val="22"/>
-                              </w:rPr>
-                              <w:t>: Confusi</w:t>
-                            </w:r>
-                            <w:r>
-                              <w:rPr>
-                                <w:sz w:val="22"/>
-                                <w:szCs w:val="22"/>
-                              </w:rPr>
-                              <w:t>on Matrix of Decision Tree</w:t>
+                              <w:t xml:space="preserve"> 15: Confusion Matrix of Decision Tree</w:t>
                             </w:r>
                           </w:p>
                         </w:txbxContent>
@@ -3496,7 +3392,7 @@
           </mc:Choice>
           <mc:Fallback>
             <w:pict>
-              <v:shape w14:anchorId="18F64778" id="Text Box 25" o:spid="_x0000_s1027" type="#_x0000_t202" style="position:absolute;left:0;text-align:left;margin-left:0;margin-top:272.4pt;width:219.6pt;height:21.75pt;z-index:251663872;visibility:visible;mso-wrap-style:square;mso-width-percent:0;mso-height-percent:0;mso-wrap-distance-left:9pt;mso-wrap-distance-top:0;mso-wrap-distance-right:9pt;mso-wrap-distance-bottom:0;mso-position-horizontal:left;mso-position-horizontal-relative:margin;mso-position-vertical:absolute;mso-position-vertical-relative:text;mso-width-percent:0;mso-height-percent:0;mso-width-relative:margin;mso-height-relative:margin;v-text-anchor:top" o:gfxdata="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" stroked="f">
+              <v:shape w14:anchorId="6CE2CEA4" id="Text Box 25" o:spid="_x0000_s1027" type="#_x0000_t202" style="position:absolute;left:0;text-align:left;margin-left:0;margin-top:272.4pt;width:219.6pt;height:21.75pt;z-index:251663872;visibility:visible;mso-wrap-style:square;mso-width-percent:0;mso-height-percent:0;mso-wrap-distance-left:9pt;mso-wrap-distance-top:0;mso-wrap-distance-right:9pt;mso-wrap-distance-bottom:0;mso-position-horizontal:left;mso-position-horizontal-relative:margin;mso-position-vertical:absolute;mso-position-vertical-relative:text;mso-width-percent:0;mso-height-percent:0;mso-width-relative:margin;mso-height-relative:margin;v-text-anchor:top" o:gfxdata="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" stroked="f">
                 <v:textbox inset="0,0,0,0">
                   <w:txbxContent>
                     <w:p>
@@ -3520,28 +3416,7 @@
                           <w:sz w:val="22"/>
                           <w:szCs w:val="22"/>
                         </w:rPr>
-                        <w:t xml:space="preserve"> </w:t>
-                      </w:r>
-                      <w:r>
-                        <w:rPr>
-                          <w:sz w:val="22"/>
-                          <w:szCs w:val="22"/>
-                        </w:rPr>
-                        <w:t>15</w:t>
-                      </w:r>
-                      <w:r>
-                        <w:rPr>
-                          <w:sz w:val="22"/>
-                          <w:szCs w:val="22"/>
-                        </w:rPr>
-                        <w:t>: Confusi</w:t>
-                      </w:r>
-                      <w:r>
-                        <w:rPr>
-                          <w:sz w:val="22"/>
-                          <w:szCs w:val="22"/>
-                        </w:rPr>
-                        <w:t>on Matrix of Decision Tree</w:t>
+                        <w:t xml:space="preserve"> 15: Confusion Matrix of Decision Tree</w:t>
                       </w:r>
                     </w:p>
                   </w:txbxContent>
@@ -3558,7 +3433,7 @@
           <w:lang w:bidi="bn-IN"/>
         </w:rPr>
         <w:drawing>
-          <wp:inline distT="0" distB="0" distL="0" distR="0" wp14:anchorId="50EBDBAA">
+          <wp:inline distT="0" distB="0" distL="0" distR="0" wp14:anchorId="2C51807A" wp14:editId="4DBA8935">
             <wp:extent cx="3147060" cy="3314700"/>
             <wp:effectExtent l="0" t="0" r="0" b="0"/>
             <wp:docPr id="19" name="Picture 19"/>
@@ -3619,7 +3494,7 @@
           <w:lang w:bidi="bn-IN"/>
         </w:rPr>
         <w:drawing>
-          <wp:inline distT="0" distB="0" distL="0" distR="0" wp14:anchorId="1D33341E">
+          <wp:inline distT="0" distB="0" distL="0" distR="0" wp14:anchorId="082E9BA3" wp14:editId="7F156679">
             <wp:extent cx="2933700" cy="3444240"/>
             <wp:effectExtent l="0" t="0" r="0" b="3810"/>
             <wp:docPr id="21" name="Picture 21"/>
@@ -3677,7 +3552,7 @@
         <mc:AlternateContent>
           <mc:Choice Requires="wps">
             <w:drawing>
-              <wp:anchor distT="0" distB="0" distL="114300" distR="114300" simplePos="0" relativeHeight="251665920" behindDoc="0" locked="0" layoutInCell="1" allowOverlap="1" wp14:anchorId="2E724527" wp14:editId="70D3A6D5">
+              <wp:anchor distT="0" distB="0" distL="114300" distR="114300" simplePos="0" relativeHeight="251665920" behindDoc="0" locked="0" layoutInCell="1" allowOverlap="1" wp14:anchorId="73091AE0" wp14:editId="3F590B5F">
                 <wp:simplePos x="0" y="0"/>
                 <wp:positionH relativeFrom="margin">
                   <wp:posOffset>0</wp:posOffset>
@@ -3732,28 +3607,7 @@
                                 <w:sz w:val="22"/>
                                 <w:szCs w:val="22"/>
                               </w:rPr>
-                              <w:t xml:space="preserve"> </w:t>
-                            </w:r>
-                            <w:r>
-                              <w:rPr>
-                                <w:sz w:val="22"/>
-                                <w:szCs w:val="22"/>
-                              </w:rPr>
-                              <w:t>16</w:t>
-                            </w:r>
-                            <w:r>
-                              <w:rPr>
-                                <w:sz w:val="22"/>
-                                <w:szCs w:val="22"/>
-                              </w:rPr>
-                              <w:t xml:space="preserve">: Confusion Matrix of </w:t>
-                            </w:r>
-                            <w:r>
-                              <w:rPr>
-                                <w:sz w:val="22"/>
-                                <w:szCs w:val="22"/>
-                              </w:rPr>
-                              <w:t>Random Forest</w:t>
+                              <w:t xml:space="preserve"> 16: Confusion Matrix of Random Forest</w:t>
                             </w:r>
                           </w:p>
                         </w:txbxContent>
@@ -3778,7 +3632,7 @@
           </mc:Choice>
           <mc:Fallback>
             <w:pict>
-              <v:shape w14:anchorId="2E724527" id="Text Box 26" o:spid="_x0000_s1028" type="#_x0000_t202" style="position:absolute;left:0;text-align:left;margin-left:0;margin-top:11.35pt;width:219.6pt;height:21.75pt;z-index:251665920;visibility:visible;mso-wrap-style:square;mso-width-percent:0;mso-height-percent:0;mso-wrap-distance-left:9pt;mso-wrap-distance-top:0;mso-wrap-distance-right:9pt;mso-wrap-distance-bottom:0;mso-position-horizontal:absolute;mso-position-horizontal-relative:margin;mso-position-vertical:absolute;mso-position-vertical-relative:text;mso-width-percent:0;mso-height-percent:0;mso-width-relative:margin;mso-height-relative:margin;v-text-anchor:top" o:gfxdata="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" stroked="f">
+              <v:shape w14:anchorId="73091AE0" id="Text Box 26" o:spid="_x0000_s1028" type="#_x0000_t202" style="position:absolute;left:0;text-align:left;margin-left:0;margin-top:11.35pt;width:219.6pt;height:21.75pt;z-index:251665920;visibility:visible;mso-wrap-style:square;mso-width-percent:0;mso-height-percent:0;mso-wrap-distance-left:9pt;mso-wrap-distance-top:0;mso-wrap-distance-right:9pt;mso-wrap-distance-bottom:0;mso-position-horizontal:absolute;mso-position-horizontal-relative:margin;mso-position-vertical:absolute;mso-position-vertical-relative:text;mso-width-percent:0;mso-height-percent:0;mso-width-relative:margin;mso-height-relative:margin;v-text-anchor:top" o:gfxdata="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" stroked="f">
                 <v:textbox inset="0,0,0,0">
                   <w:txbxContent>
                     <w:p>
@@ -3802,28 +3656,7 @@
                           <w:sz w:val="22"/>
                           <w:szCs w:val="22"/>
                         </w:rPr>
-                        <w:t xml:space="preserve"> </w:t>
-                      </w:r>
-                      <w:r>
-                        <w:rPr>
-                          <w:sz w:val="22"/>
-                          <w:szCs w:val="22"/>
-                        </w:rPr>
-                        <w:t>16</w:t>
-                      </w:r>
-                      <w:r>
-                        <w:rPr>
-                          <w:sz w:val="22"/>
-                          <w:szCs w:val="22"/>
-                        </w:rPr>
-                        <w:t xml:space="preserve">: Confusion Matrix of </w:t>
-                      </w:r>
-                      <w:r>
-                        <w:rPr>
-                          <w:sz w:val="22"/>
-                          <w:szCs w:val="22"/>
-                        </w:rPr>
-                        <w:t>Random Forest</w:t>
+                        <w:t xml:space="preserve"> 16: Confusion Matrix of Random Forest</w:t>
                       </w:r>
                     </w:p>
                   </w:txbxContent>
@@ -3887,29 +3720,23 @@
         <w:jc w:val="both"/>
       </w:pPr>
       <w:r>
-        <w:t>Variance</w:t>
+        <w:t>Variance Threshold is a simple baseline approach to feature selection. It removes all features whose variance doesn’t meet some threshold. By default, it removes all zero-variance features, i.e. features that have the same value in all samples.</w:t>
+      </w:r>
+    </w:p>
+    <w:p>
+      <w:pPr>
+        <w:jc w:val="both"/>
+      </w:pPr>
+      <w:r>
+        <w:t xml:space="preserve">With this technique, 5 features have been .found which can be reduced. </w:t>
+      </w:r>
+      <w:r>
+        <w:t>Univariate feature selection works by selecting the best features based on univariate statistical tests. It can be seen as a preprocessing step to an estimator.</w:t>
       </w:r>
       <w:r>
         <w:t xml:space="preserve"> </w:t>
       </w:r>
       <w:r>
-        <w:t>Threshold is a simple baseline approach to feature selection. It removes all features whose variance doesn’t meet some threshold. By default, it removes all zero-variance features, i.e. features that have the same value in all samples.</w:t>
-      </w:r>
-    </w:p>
-    <w:p>
-      <w:pPr>
-        <w:jc w:val="both"/>
-      </w:pPr>
-      <w:r>
-        <w:t xml:space="preserve">With this technique, 5 features have been .found which can be reduced. </w:t>
-      </w:r>
-      <w:r>
-        <w:t>Univariate feature selection works by selecting the best features based on univariate statistical tests. It can be seen as a preprocessing step to an estimator.</w:t>
-      </w:r>
-      <w:r>
-        <w:t xml:space="preserve"> </w:t>
-      </w:r>
-      <w:r>
         <w:t xml:space="preserve">The </w:t>
       </w:r>
       <w:r>
@@ -3922,23 +3749,10 @@
         <w:t xml:space="preserve">are found most significant </w:t>
       </w:r>
       <w:r>
-        <w:t>through this technique are “</w:t>
-      </w:r>
-      <w:proofErr w:type="spellStart"/>
-      <w:r>
-        <w:t>lastSensorEventSeconds</w:t>
-      </w:r>
-      <w:proofErr w:type="spellEnd"/>
-      <w:r>
-        <w:t xml:space="preserve">, </w:t>
-      </w:r>
-      <w:proofErr w:type="spellStart"/>
-      <w:r>
-        <w:t>sensorElTime</w:t>
-      </w:r>
-      <w:proofErr w:type="spellEnd"/>
-      <w:r>
-        <w:t>-Bedroom</w:t>
+        <w:t xml:space="preserve">through this technique are “lastSensorEventSeconds, </w:t>
+      </w:r>
+      <w:r>
+        <w:t>sensorElTime-Bedroom</w:t>
       </w:r>
       <w:r>
         <w:t>.”</w:t>
@@ -3964,7 +3778,7 @@
           <w:lang w:bidi="bn-IN"/>
         </w:rPr>
         <w:drawing>
-          <wp:inline distT="0" distB="0" distL="0" distR="0">
+          <wp:inline distT="0" distB="0" distL="0" distR="0" wp14:anchorId="56160910" wp14:editId="26668494">
             <wp:extent cx="3089910" cy="4533900"/>
             <wp:effectExtent l="0" t="0" r="0" b="0"/>
             <wp:docPr id="23" name="Picture 23"/>
@@ -4018,7 +3832,7 @@
         <mc:AlternateContent>
           <mc:Choice Requires="wps">
             <w:drawing>
-              <wp:anchor distT="0" distB="0" distL="114300" distR="114300" simplePos="0" relativeHeight="251667968" behindDoc="0" locked="0" layoutInCell="1" allowOverlap="1" wp14:anchorId="3FB70306" wp14:editId="6AFBE135">
+              <wp:anchor distT="0" distB="0" distL="114300" distR="114300" simplePos="0" relativeHeight="251667968" behindDoc="0" locked="0" layoutInCell="1" allowOverlap="1" wp14:anchorId="45F8EC78" wp14:editId="7994951A">
                 <wp:simplePos x="0" y="0"/>
                 <wp:positionH relativeFrom="margin">
                   <wp:posOffset>3505200</wp:posOffset>
@@ -4073,28 +3887,7 @@
                                 <w:sz w:val="22"/>
                                 <w:szCs w:val="22"/>
                               </w:rPr>
-                              <w:t xml:space="preserve"> </w:t>
-                            </w:r>
-                            <w:r>
-                              <w:rPr>
-                                <w:sz w:val="22"/>
-                                <w:szCs w:val="22"/>
-                              </w:rPr>
-                              <w:t>17</w:t>
-                            </w:r>
-                            <w:r>
-                              <w:rPr>
-                                <w:sz w:val="22"/>
-                                <w:szCs w:val="22"/>
-                              </w:rPr>
-                              <w:t xml:space="preserve">: </w:t>
-                            </w:r>
-                            <w:r>
-                              <w:rPr>
-                                <w:sz w:val="22"/>
-                                <w:szCs w:val="22"/>
-                              </w:rPr>
-                              <w:t>Backward Elimination</w:t>
+                              <w:t xml:space="preserve"> 17: Backward Elimination</w:t>
                             </w:r>
                           </w:p>
                         </w:txbxContent>
@@ -4119,7 +3912,7 @@
           </mc:Choice>
           <mc:Fallback>
             <w:pict>
-              <v:shape w14:anchorId="3FB70306" id="Text Box 27" o:spid="_x0000_s1029" type="#_x0000_t202" style="position:absolute;left:0;text-align:left;margin-left:276pt;margin-top:27.3pt;width:219.6pt;height:21.75pt;z-index:251667968;visibility:visible;mso-wrap-style:square;mso-width-percent:0;mso-height-percent:0;mso-wrap-distance-left:9pt;mso-wrap-distance-top:0;mso-wrap-distance-right:9pt;mso-wrap-distance-bottom:0;mso-position-horizontal:absolute;mso-position-horizontal-relative:margin;mso-position-vertical:absolute;mso-position-vertical-relative:text;mso-width-percent:0;mso-height-percent:0;mso-width-relative:margin;mso-height-relative:margin;v-text-anchor:top" o:gfxdata="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" stroked="f">
+              <v:shape w14:anchorId="45F8EC78" id="Text Box 27" o:spid="_x0000_s1029" type="#_x0000_t202" style="position:absolute;left:0;text-align:left;margin-left:276pt;margin-top:27.3pt;width:219.6pt;height:21.75pt;z-index:251667968;visibility:visible;mso-wrap-style:square;mso-width-percent:0;mso-height-percent:0;mso-wrap-distance-left:9pt;mso-wrap-distance-top:0;mso-wrap-distance-right:9pt;mso-wrap-distance-bottom:0;mso-position-horizontal:absolute;mso-position-horizontal-relative:margin;mso-position-vertical:absolute;mso-position-vertical-relative:text;mso-width-percent:0;mso-height-percent:0;mso-width-relative:margin;mso-height-relative:margin;v-text-anchor:top" o:gfxdata="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" stroked="f">
                 <v:textbox inset="0,0,0,0">
                   <w:txbxContent>
                     <w:p>
@@ -4143,28 +3936,7 @@
                           <w:sz w:val="22"/>
                           <w:szCs w:val="22"/>
                         </w:rPr>
-                        <w:t xml:space="preserve"> </w:t>
-                      </w:r>
-                      <w:r>
-                        <w:rPr>
-                          <w:sz w:val="22"/>
-                          <w:szCs w:val="22"/>
-                        </w:rPr>
-                        <w:t>17</w:t>
-                      </w:r>
-                      <w:r>
-                        <w:rPr>
-                          <w:sz w:val="22"/>
-                          <w:szCs w:val="22"/>
-                        </w:rPr>
-                        <w:t xml:space="preserve">: </w:t>
-                      </w:r>
-                      <w:r>
-                        <w:rPr>
-                          <w:sz w:val="22"/>
-                          <w:szCs w:val="22"/>
-                        </w:rPr>
-                        <w:t>Backward Elimination</w:t>
+                        <w:t xml:space="preserve"> 17: Backward Elimination</w:t>
                       </w:r>
                     </w:p>
                   </w:txbxContent>
@@ -4188,7 +3960,7 @@
 </file>
 
 <file path=word/endnotes.xml><?xml version="1.0" encoding="utf-8"?>
-<w:endnotes xmlns:wpc="http://schemas.microsoft.com/office/word/2010/wordprocessingCanvas" xmlns:cx="http://schemas.microsoft.com/office/drawing/2014/chartex" xmlns:cx1="http://schemas.microsoft.com/office/drawing/2015/9/8/chartex" xmlns:mc="http://schemas.openxmlformats.org/markup-compatibility/2006" xmlns:o="urn:schemas-microsoft-com:office:office" xmlns:r="http://schemas.openxmlformats.org/officeDocument/2006/relationships" xmlns:m="http://schemas.openxmlformats.org/officeDocument/2006/math" xmlns:v="urn:schemas-microsoft-com:vml" xmlns:wp14="http://schemas.microsoft.com/office/word/2010/wordprocessingDrawing" xmlns:wp="http://schemas.openxmlformats.org/drawingml/2006/wordprocessingDrawing" xmlns:w10="urn:schemas-microsoft-com:office:word" xmlns:w="http://schemas.openxmlformats.org/wordprocessingml/2006/main" xmlns:w14="http://schemas.microsoft.com/office/word/2010/wordml" xmlns:w15="http://schemas.microsoft.com/office/word/2012/wordml" xmlns:w16se="http://schemas.microsoft.com/office/word/2015/wordml/symex" xmlns:wpg="http://schemas.microsoft.com/office/word/2010/wordprocessingGroup" xmlns:wpi="http://schemas.microsoft.com/office/word/2010/wordprocessingInk" xmlns:wne="http://schemas.microsoft.com/office/word/2006/wordml" xmlns:wps="http://schemas.microsoft.com/office/word/2010/wordprocessingShape" mc:Ignorable="w14 w15 w16se wp14">
+<w:endnotes xmlns:wpc="http://schemas.microsoft.com/office/word/2010/wordprocessingCanvas" xmlns:cx="http://schemas.microsoft.com/office/drawing/2014/chartex" xmlns:cx1="http://schemas.microsoft.com/office/drawing/2015/9/8/chartex" xmlns:cx2="http://schemas.microsoft.com/office/drawing/2015/10/21/chartex" xmlns:cx3="http://schemas.microsoft.com/office/drawing/2016/5/9/chartex" xmlns:cx4="http://schemas.microsoft.com/office/drawing/2016/5/10/chartex" xmlns:cx5="http://schemas.microsoft.com/office/drawing/2016/5/11/chartex" xmlns:cx6="http://schemas.microsoft.com/office/drawing/2016/5/12/chartex" xmlns:cx7="http://schemas.microsoft.com/office/drawing/2016/5/13/chartex" xmlns:cx8="http://schemas.microsoft.com/office/drawing/2016/5/14/chartex" xmlns:mc="http://schemas.openxmlformats.org/markup-compatibility/2006" xmlns:aink="http://schemas.microsoft.com/office/drawing/2016/ink" xmlns:am3d="http://schemas.microsoft.com/office/drawing/2017/model3d" xmlns:o="urn:schemas-microsoft-com:office:office" xmlns:r="http://schemas.openxmlformats.org/officeDocument/2006/relationships" xmlns:m="http://schemas.openxmlformats.org/officeDocument/2006/math" xmlns:v="urn:schemas-microsoft-com:vml" xmlns:wp14="http://schemas.microsoft.com/office/word/2010/wordprocessingDrawing" xmlns:wp="http://schemas.openxmlformats.org/drawingml/2006/wordprocessingDrawing" xmlns:w10="urn:schemas-microsoft-com:office:word" xmlns:w="http://schemas.openxmlformats.org/wordprocessingml/2006/main" xmlns:w14="http://schemas.microsoft.com/office/word/2010/wordml" xmlns:w15="http://schemas.microsoft.com/office/word/2012/wordml" xmlns:w16cid="http://schemas.microsoft.com/office/word/2016/wordml/cid" xmlns:w16se="http://schemas.microsoft.com/office/word/2015/wordml/symex" xmlns:wpg="http://schemas.microsoft.com/office/word/2010/wordprocessingGroup" xmlns:wpi="http://schemas.microsoft.com/office/word/2010/wordprocessingInk" xmlns:wne="http://schemas.microsoft.com/office/word/2006/wordml" xmlns:wps="http://schemas.microsoft.com/office/word/2010/wordprocessingShape" mc:Ignorable="w14 w15 w16se w16cid wp14">
   <w:endnote w:type="separator" w:id="-1">
     <w:p>
       <w:r>
@@ -4207,7 +3979,7 @@
 </file>
 
 <file path=word/footer1.xml><?xml version="1.0" encoding="utf-8"?>
-<w:ftr xmlns:wpc="http://schemas.microsoft.com/office/word/2010/wordprocessingCanvas" xmlns:cx="http://schemas.microsoft.com/office/drawing/2014/chartex" xmlns:cx1="http://schemas.microsoft.com/office/drawing/2015/9/8/chartex" xmlns:mc="http://schemas.openxmlformats.org/markup-compatibility/2006" xmlns:o="urn:schemas-microsoft-com:office:office" xmlns:r="http://schemas.openxmlformats.org/officeDocument/2006/relationships" xmlns:m="http://schemas.openxmlformats.org/officeDocument/2006/math" xmlns:v="urn:schemas-microsoft-com:vml" xmlns:wp14="http://schemas.microsoft.com/office/word/2010/wordprocessingDrawing" xmlns:wp="http://schemas.openxmlformats.org/drawingml/2006/wordprocessingDrawing" xmlns:w10="urn:schemas-microsoft-com:office:word" xmlns:w="http://schemas.openxmlformats.org/wordprocessingml/2006/main" xmlns:w14="http://schemas.microsoft.com/office/word/2010/wordml" xmlns:w15="http://schemas.microsoft.com/office/word/2012/wordml" xmlns:w16se="http://schemas.microsoft.com/office/word/2015/wordml/symex" xmlns:wpg="http://schemas.microsoft.com/office/word/2010/wordprocessingGroup" xmlns:wpi="http://schemas.microsoft.com/office/word/2010/wordprocessingInk" xmlns:wne="http://schemas.microsoft.com/office/word/2006/wordml" xmlns:wps="http://schemas.microsoft.com/office/word/2010/wordprocessingShape" mc:Ignorable="w14 w15 w16se wp14">
+<w:ftr xmlns:wpc="http://schemas.microsoft.com/office/word/2010/wordprocessingCanvas" xmlns:cx="http://schemas.microsoft.com/office/drawing/2014/chartex" xmlns:cx1="http://schemas.microsoft.com/office/drawing/2015/9/8/chartex" xmlns:cx2="http://schemas.microsoft.com/office/drawing/2015/10/21/chartex" xmlns:cx3="http://schemas.microsoft.com/office/drawing/2016/5/9/chartex" xmlns:cx4="http://schemas.microsoft.com/office/drawing/2016/5/10/chartex" xmlns:cx5="http://schemas.microsoft.com/office/drawing/2016/5/11/chartex" xmlns:cx6="http://schemas.microsoft.com/office/drawing/2016/5/12/chartex" xmlns:cx7="http://schemas.microsoft.com/office/drawing/2016/5/13/chartex" xmlns:cx8="http://schemas.microsoft.com/office/drawing/2016/5/14/chartex" xmlns:mc="http://schemas.openxmlformats.org/markup-compatibility/2006" xmlns:aink="http://schemas.microsoft.com/office/drawing/2016/ink" xmlns:am3d="http://schemas.microsoft.com/office/drawing/2017/model3d" xmlns:o="urn:schemas-microsoft-com:office:office" xmlns:r="http://schemas.openxmlformats.org/officeDocument/2006/relationships" xmlns:m="http://schemas.openxmlformats.org/officeDocument/2006/math" xmlns:v="urn:schemas-microsoft-com:vml" xmlns:wp14="http://schemas.microsoft.com/office/word/2010/wordprocessingDrawing" xmlns:wp="http://schemas.openxmlformats.org/drawingml/2006/wordprocessingDrawing" xmlns:w10="urn:schemas-microsoft-com:office:word" xmlns:w="http://schemas.openxmlformats.org/wordprocessingml/2006/main" xmlns:w14="http://schemas.microsoft.com/office/word/2010/wordml" xmlns:w15="http://schemas.microsoft.com/office/word/2012/wordml" xmlns:w16cid="http://schemas.microsoft.com/office/word/2016/wordml/cid" xmlns:w16se="http://schemas.microsoft.com/office/word/2015/wordml/symex" xmlns:wpg="http://schemas.microsoft.com/office/word/2010/wordprocessingGroup" xmlns:wpi="http://schemas.microsoft.com/office/word/2010/wordprocessingInk" xmlns:wne="http://schemas.microsoft.com/office/word/2006/wordml" xmlns:wps="http://schemas.microsoft.com/office/word/2010/wordprocessingShape" mc:Ignorable="w14 w15 w16se w16cid wp14">
   <w:p>
     <w:pPr>
       <w:pStyle w:val="Footer"/>
@@ -4229,7 +4001,7 @@
 </file>
 
 <file path=word/footnotes.xml><?xml version="1.0" encoding="utf-8"?>
-<w:footnotes xmlns:wpc="http://schemas.microsoft.com/office/word/2010/wordprocessingCanvas" xmlns:cx="http://schemas.microsoft.com/office/drawing/2014/chartex" xmlns:cx1="http://schemas.microsoft.com/office/drawing/2015/9/8/chartex" xmlns:mc="http://schemas.openxmlformats.org/markup-compatibility/2006" xmlns:o="urn:schemas-microsoft-com:office:office" xmlns:r="http://schemas.openxmlformats.org/officeDocument/2006/relationships" xmlns:m="http://schemas.openxmlformats.org/officeDocument/2006/math" xmlns:v="urn:schemas-microsoft-com:vml" xmlns:wp14="http://schemas.microsoft.com/office/word/2010/wordprocessingDrawing" xmlns:wp="http://schemas.openxmlformats.org/drawingml/2006/wordprocessingDrawing" xmlns:w10="urn:schemas-microsoft-com:office:word" xmlns:w="http://schemas.openxmlformats.org/wordprocessingml/2006/main" xmlns:w14="http://schemas.microsoft.com/office/word/2010/wordml" xmlns:w15="http://schemas.microsoft.com/office/word/2012/wordml" xmlns:w16se="http://schemas.microsoft.com/office/word/2015/wordml/symex" xmlns:wpg="http://schemas.microsoft.com/office/word/2010/wordprocessingGroup" xmlns:wpi="http://schemas.microsoft.com/office/word/2010/wordprocessingInk" xmlns:wne="http://schemas.microsoft.com/office/word/2006/wordml" xmlns:wps="http://schemas.microsoft.com/office/word/2010/wordprocessingShape" mc:Ignorable="w14 w15 w16se wp14">
+<w:footnotes xmlns:wpc="http://schemas.microsoft.com/office/word/2010/wordprocessingCanvas" xmlns:cx="http://schemas.microsoft.com/office/drawing/2014/chartex" xmlns:cx1="http://schemas.microsoft.com/office/drawing/2015/9/8/chartex" xmlns:cx2="http://schemas.microsoft.com/office/drawing/2015/10/21/chartex" xmlns:cx3="http://schemas.microsoft.com/office/drawing/2016/5/9/chartex" xmlns:cx4="http://schemas.microsoft.com/office/drawing/2016/5/10/chartex" xmlns:cx5="http://schemas.microsoft.com/office/drawing/2016/5/11/chartex" xmlns:cx6="http://schemas.microsoft.com/office/drawing/2016/5/12/chartex" xmlns:cx7="http://schemas.microsoft.com/office/drawing/2016/5/13/chartex" xmlns:cx8="http://schemas.microsoft.com/office/drawing/2016/5/14/chartex" xmlns:mc="http://schemas.openxmlformats.org/markup-compatibility/2006" xmlns:aink="http://schemas.microsoft.com/office/drawing/2016/ink" xmlns:am3d="http://schemas.microsoft.com/office/drawing/2017/model3d" xmlns:o="urn:schemas-microsoft-com:office:office" xmlns:r="http://schemas.openxmlformats.org/officeDocument/2006/relationships" xmlns:m="http://schemas.openxmlformats.org/officeDocument/2006/math" xmlns:v="urn:schemas-microsoft-com:vml" xmlns:wp14="http://schemas.microsoft.com/office/word/2010/wordprocessingDrawing" xmlns:wp="http://schemas.openxmlformats.org/drawingml/2006/wordprocessingDrawing" xmlns:w10="urn:schemas-microsoft-com:office:word" xmlns:w="http://schemas.openxmlformats.org/wordprocessingml/2006/main" xmlns:w14="http://schemas.microsoft.com/office/word/2010/wordml" xmlns:w15="http://schemas.microsoft.com/office/word/2012/wordml" xmlns:w16cid="http://schemas.microsoft.com/office/word/2016/wordml/cid" xmlns:w16se="http://schemas.microsoft.com/office/word/2015/wordml/symex" xmlns:wpg="http://schemas.microsoft.com/office/word/2010/wordprocessingGroup" xmlns:wpi="http://schemas.microsoft.com/office/word/2010/wordprocessingInk" xmlns:wne="http://schemas.microsoft.com/office/word/2006/wordml" xmlns:wps="http://schemas.microsoft.com/office/word/2010/wordprocessingShape" mc:Ignorable="w14 w15 w16se w16cid wp14">
   <w:footnote w:type="separator" w:id="-1">
     <w:p>
       <w:r>
@@ -4248,7 +4020,7 @@
 </file>
 
 <file path=word/numbering.xml><?xml version="1.0" encoding="utf-8"?>
-<w:numbering xmlns:wpc="http://schemas.microsoft.com/office/word/2010/wordprocessingCanvas" xmlns:cx="http://schemas.microsoft.com/office/drawing/2014/chartex" xmlns:cx1="http://schemas.microsoft.com/office/drawing/2015/9/8/chartex" xmlns:mc="http://schemas.openxmlformats.org/markup-compatibility/2006" xmlns:o="urn:schemas-microsoft-com:office:office" xmlns:r="http://schemas.openxmlformats.org/officeDocument/2006/relationships" xmlns:m="http://schemas.openxmlformats.org/officeDocument/2006/math" xmlns:v="urn:schemas-microsoft-com:vml" xmlns:wp14="http://schemas.microsoft.com/office/word/2010/wordprocessingDrawing" xmlns:wp="http://schemas.openxmlformats.org/drawingml/2006/wordprocessingDrawing" xmlns:w10="urn:schemas-microsoft-com:office:word" xmlns:w="http://schemas.openxmlformats.org/wordprocessingml/2006/main" xmlns:w14="http://schemas.microsoft.com/office/word/2010/wordml" xmlns:w15="http://schemas.microsoft.com/office/word/2012/wordml" xmlns:w16se="http://schemas.microsoft.com/office/word/2015/wordml/symex" xmlns:wpg="http://schemas.microsoft.com/office/word/2010/wordprocessingGroup" xmlns:wpi="http://schemas.microsoft.com/office/word/2010/wordprocessingInk" xmlns:wne="http://schemas.microsoft.com/office/word/2006/wordml" xmlns:wps="http://schemas.microsoft.com/office/word/2010/wordprocessingShape" mc:Ignorable="w14 w15 w16se wp14">
+<w:numbering xmlns:wpc="http://schemas.microsoft.com/office/word/2010/wordprocessingCanvas" xmlns:cx="http://schemas.microsoft.com/office/drawing/2014/chartex" xmlns:cx1="http://schemas.microsoft.com/office/drawing/2015/9/8/chartex" xmlns:cx2="http://schemas.microsoft.com/office/drawing/2015/10/21/chartex" xmlns:cx3="http://schemas.microsoft.com/office/drawing/2016/5/9/chartex" xmlns:cx4="http://schemas.microsoft.com/office/drawing/2016/5/10/chartex" xmlns:cx5="http://schemas.microsoft.com/office/drawing/2016/5/11/chartex" xmlns:cx6="http://schemas.microsoft.com/office/drawing/2016/5/12/chartex" xmlns:cx7="http://schemas.microsoft.com/office/drawing/2016/5/13/chartex" xmlns:cx8="http://schemas.microsoft.com/office/drawing/2016/5/14/chartex" xmlns:mc="http://schemas.openxmlformats.org/markup-compatibility/2006" xmlns:aink="http://schemas.microsoft.com/office/drawing/2016/ink" xmlns:am3d="http://schemas.microsoft.com/office/drawing/2017/model3d" xmlns:o="urn:schemas-microsoft-com:office:office" xmlns:r="http://schemas.openxmlformats.org/officeDocument/2006/relationships" xmlns:m="http://schemas.openxmlformats.org/officeDocument/2006/math" xmlns:v="urn:schemas-microsoft-com:vml" xmlns:wp14="http://schemas.microsoft.com/office/word/2010/wordprocessingDrawing" xmlns:wp="http://schemas.openxmlformats.org/drawingml/2006/wordprocessingDrawing" xmlns:w10="urn:schemas-microsoft-com:office:word" xmlns:w="http://schemas.openxmlformats.org/wordprocessingml/2006/main" xmlns:w14="http://schemas.microsoft.com/office/word/2010/wordml" xmlns:w15="http://schemas.microsoft.com/office/word/2012/wordml" xmlns:w16cid="http://schemas.microsoft.com/office/word/2016/wordml/cid" xmlns:w16se="http://schemas.microsoft.com/office/word/2015/wordml/symex" xmlns:wpg="http://schemas.microsoft.com/office/word/2010/wordprocessingGroup" xmlns:wpi="http://schemas.microsoft.com/office/word/2010/wordprocessingInk" xmlns:wne="http://schemas.microsoft.com/office/word/2006/wordml" xmlns:wps="http://schemas.microsoft.com/office/word/2010/wordprocessingShape" mc:Ignorable="w14 w15 w16se w16cid wp14">
   <w:abstractNum w:abstractNumId="0" w15:restartNumberingAfterBreak="0">
     <w:nsid w:val="FFFFFF1D"/>
     <w:multiLevelType w:val="multilevel"/>
@@ -5868,7 +5640,7 @@
 </file>
 
 <file path=word/styles.xml><?xml version="1.0" encoding="utf-8"?>
-<w:styles xmlns:mc="http://schemas.openxmlformats.org/markup-compatibility/2006" xmlns:r="http://schemas.openxmlformats.org/officeDocument/2006/relationships" xmlns:w="http://schemas.openxmlformats.org/wordprocessingml/2006/main" xmlns:w14="http://schemas.microsoft.com/office/word/2010/wordml" xmlns:w15="http://schemas.microsoft.com/office/word/2012/wordml" xmlns:w16se="http://schemas.microsoft.com/office/word/2015/wordml/symex" mc:Ignorable="w14 w15 w16se">
+<w:styles xmlns:mc="http://schemas.openxmlformats.org/markup-compatibility/2006" xmlns:r="http://schemas.openxmlformats.org/officeDocument/2006/relationships" xmlns:w="http://schemas.openxmlformats.org/wordprocessingml/2006/main" xmlns:w14="http://schemas.microsoft.com/office/word/2010/wordml" xmlns:w15="http://schemas.microsoft.com/office/word/2012/wordml" xmlns:w16cid="http://schemas.microsoft.com/office/word/2016/wordml/cid" xmlns:w16se="http://schemas.microsoft.com/office/word/2015/wordml/symex" mc:Ignorable="w14 w15 w16se w16cid">
   <w:docDefaults>
     <w:rPrDefault>
       <w:rPr>
@@ -5878,7 +5650,7 @@
     </w:rPrDefault>
     <w:pPrDefault/>
   </w:docDefaults>
-  <w:latentStyles w:defLockedState="0" w:defUIPriority="0" w:defSemiHidden="0" w:defUnhideWhenUsed="0" w:defQFormat="0" w:count="371">
+  <w:latentStyles w:defLockedState="0" w:defUIPriority="0" w:defSemiHidden="0" w:defUnhideWhenUsed="0" w:defQFormat="0" w:count="376">
     <w:lsdException w:name="Normal" w:qFormat="1"/>
     <w:lsdException w:name="heading 1" w:qFormat="1"/>
     <w:lsdException w:name="heading 2" w:qFormat="1"/>
@@ -5895,7 +5667,12 @@
     <w:lsdException w:name="Strong" w:qFormat="1"/>
     <w:lsdException w:name="Emphasis" w:qFormat="1"/>
     <w:lsdException w:name="Normal (Web)" w:uiPriority="99"/>
-    <w:lsdException w:name="Normal Table" w:semiHidden="1" w:unhideWhenUsed="1"/>
+    <w:lsdException w:name="HTML Keyboard" w:semiHidden="1" w:unhideWhenUsed="1"/>
+    <w:lsdException w:name="annotation subject" w:semiHidden="1" w:unhideWhenUsed="1"/>
+    <w:lsdException w:name="No List" w:semiHidden="1" w:unhideWhenUsed="1"/>
+    <w:lsdException w:name="Outline List 1" w:semiHidden="1" w:unhideWhenUsed="1"/>
+    <w:lsdException w:name="Outline List 2" w:semiHidden="1" w:unhideWhenUsed="1"/>
+    <w:lsdException w:name="Outline List 3" w:semiHidden="1" w:unhideWhenUsed="1"/>
     <w:lsdException w:name="Table Simple 1" w:semiHidden="1" w:unhideWhenUsed="1"/>
     <w:lsdException w:name="Table Simple 2" w:semiHidden="1" w:unhideWhenUsed="1"/>
     <w:lsdException w:name="Table Simple 3" w:semiHidden="1" w:unhideWhenUsed="1"/>
@@ -5933,11 +5710,9 @@
     <w:lsdException w:name="Table Contemporary" w:semiHidden="1" w:unhideWhenUsed="1"/>
     <w:lsdException w:name="Table Elegant" w:semiHidden="1" w:unhideWhenUsed="1"/>
     <w:lsdException w:name="Table Professional" w:semiHidden="1" w:unhideWhenUsed="1"/>
-    <w:lsdException w:name="Table Subtle 1" w:semiHidden="1" w:unhideWhenUsed="1"/>
     <w:lsdException w:name="Table Subtle 2" w:semiHidden="1" w:unhideWhenUsed="1"/>
     <w:lsdException w:name="Table Web 1" w:semiHidden="1" w:unhideWhenUsed="1"/>
-    <w:lsdException w:name="Table Web 2" w:semiHidden="1" w:unhideWhenUsed="1"/>
-    <w:lsdException w:name="Table Web 3" w:semiHidden="1" w:unhideWhenUsed="1"/>
+    <w:lsdException w:name="Balloon Text" w:semiHidden="1" w:unhideWhenUsed="1"/>
     <w:lsdException w:name="Table Theme" w:semiHidden="1" w:unhideWhenUsed="1"/>
     <w:lsdException w:name="Placeholder Text" w:semiHidden="1" w:uiPriority="99"/>
     <w:lsdException w:name="No Spacing" w:uiPriority="1" w:qFormat="1"/>
@@ -6154,6 +5929,11 @@
     <w:lsdException w:name="List Table 5 Dark Accent 6" w:uiPriority="50"/>
     <w:lsdException w:name="List Table 6 Colorful Accent 6" w:uiPriority="51"/>
     <w:lsdException w:name="List Table 7 Colorful Accent 6" w:uiPriority="52"/>
+    <w:lsdException w:name="Mention" w:semiHidden="1" w:uiPriority="99" w:unhideWhenUsed="1"/>
+    <w:lsdException w:name="Smart Hyperlink" w:semiHidden="1" w:uiPriority="99" w:unhideWhenUsed="1"/>
+    <w:lsdException w:name="Hashtag" w:semiHidden="1" w:uiPriority="99" w:unhideWhenUsed="1"/>
+    <w:lsdException w:name="Unresolved Mention" w:semiHidden="1" w:uiPriority="99" w:unhideWhenUsed="1"/>
+    <w:lsdException w:name="Smart Link" w:semiHidden="1" w:uiPriority="99" w:unhideWhenUsed="1"/>
   </w:latentStyles>
   <w:style w:type="paragraph" w:default="1" w:styleId="Normal">
     <w:name w:val="Normal"/>
@@ -6281,6 +6061,7 @@
   <w:style w:type="character" w:default="1" w:styleId="DefaultParagraphFont">
     <w:name w:val="Default Paragraph Font"/>
     <w:uiPriority w:val="1"/>
+    <w:semiHidden/>
     <w:unhideWhenUsed/>
   </w:style>
   <w:style w:type="table" w:default="1" w:styleId="TableNormal">
@@ -6917,7 +6698,7 @@
 </file>
 
 <file path=customXml/itemProps1.xml><?xml version="1.0" encoding="utf-8"?>
-<ds:datastoreItem xmlns:ds="http://schemas.openxmlformats.org/officeDocument/2006/customXml" ds:itemID="{39B4B14E-A170-4D0F-BE86-51DC5C22DCB9}">
+<ds:datastoreItem xmlns:ds="http://schemas.openxmlformats.org/officeDocument/2006/customXml" ds:itemID="{4240D925-0B59-496A-818C-4E48816ADF94}">
   <ds:schemaRefs>
     <ds:schemaRef ds:uri="http://schemas.openxmlformats.org/officeDocument/2006/bibliography"/>
   </ds:schemaRefs>

</xml_diff>